<commit_message>
Enhance DokumenService to include additional aliases for kadis attributes and improve document templates by using dynamic placeholders for kadis information. This update ensures consistency in data representation across document generation processes.
</commit_message>
<xml_diff>
--- a/public/docs/DRAFT PENGAJUAN.docx
+++ b/public/docs/DRAFT PENGAJUAN.docx
@@ -424,15 +424,7 @@
                 <w:color w:val="000000"/>
                 <w:lang w:val="nb-NO"/>
               </w:rPr>
-              <w:t>}</w:t>
-            </w:r>
-            <w:r>
-              <w:rPr>
-                <w:rFonts w:ascii="Arial Narrow" w:hAnsi="Arial Narrow" w:cs="Arial"/>
-                <w:color w:val="000000"/>
-                <w:lang w:val="nb-NO"/>
-              </w:rPr>
-              <w:t xml:space="preserve"> </w:t>
+              <w:t xml:space="preserve">} </w:t>
             </w:r>
             <w:r>
               <w:rPr>
@@ -2452,6 +2444,7 @@
             <w:r>
               <w:rPr>
                 <w:rFonts w:ascii="Arial Narrow" w:hAnsi="Arial Narrow"/>
+                <w:lang w:val="nb-NO"/>
               </w:rPr>
               <w:t>12 Desember</w:t>
             </w:r>
@@ -2471,6 +2464,7 @@
               <w:rPr>
                 <w:rFonts w:ascii="Arial Narrow" w:hAnsi="Arial Narrow" w:cs="Arial"/>
                 <w:color w:val="000000"/>
+                <w:lang w:val="nb-NO"/>
               </w:rPr>
             </w:pPr>
             <w:proofErr w:type="spellStart"/>
@@ -2495,6 +2489,7 @@
               <w:rPr>
                 <w:rFonts w:ascii="Arial Narrow" w:hAnsi="Arial Narrow" w:cs="Arial"/>
                 <w:color w:val="000000"/>
+                <w:lang w:val="nb-NO"/>
               </w:rPr>
               <w:t>,</w:t>
             </w:r>
@@ -2583,7 +2578,7 @@
                 <w:u w:val="single"/>
                 <w:lang w:val="nb-NO"/>
               </w:rPr>
-              <w:t>Ahmad Masyhuri, SH</w:t>
+              <w:t>${namakadis}</w:t>
             </w:r>
           </w:p>
           <w:p>
@@ -2604,7 +2599,7 @@
                 <w:color w:val="000000"/>
                 <w:lang w:val="nb-NO"/>
               </w:rPr>
-              <w:t>Pembina Utama Madya (IV/d)</w:t>
+              <w:t>${golongankadis}</w:t>
             </w:r>
           </w:p>
           <w:p>
@@ -2623,7 +2618,7 @@
                 <w:color w:val="000000"/>
                 <w:lang w:val="nb-NO"/>
               </w:rPr>
-              <w:t>NIP. 19690116 199401 1 001</w:t>
+              <w:t>NIP. ${nipkadis}</w:t>
             </w:r>
           </w:p>
         </w:tc>
@@ -2689,7 +2684,15 @@
           <w:rFonts w:ascii="Arial Narrow" w:hAnsi="Arial Narrow"/>
           <w:color w:val="000000"/>
         </w:rPr>
-        <w:t xml:space="preserve">Kepada Yth </w:t>
+        <w:t xml:space="preserve">Kepada </w:t>
+      </w:r>
+      <w:proofErr w:type="gramStart"/>
+      <w:r>
+        <w:rPr>
+          <w:rFonts w:ascii="Arial Narrow" w:hAnsi="Arial Narrow"/>
+          <w:color w:val="000000"/>
+        </w:rPr>
+        <w:t xml:space="preserve">Yth </w:t>
       </w:r>
       <w:r>
         <w:rPr>
@@ -2699,6 +2702,7 @@
         </w:rPr>
         <w:t>:</w:t>
       </w:r>
+      <w:proofErr w:type="gramEnd"/>
     </w:p>
     <w:p>
       <w:pPr>
@@ -3146,7 +3150,18 @@
               <w:szCs w:val="24"/>
               <w:lang w:val="id-ID"/>
             </w:rPr>
-            <w:t xml:space="preserve">pon (0370) 621862  </w:t>
+            <w:t xml:space="preserve">pon (0370) </w:t>
+          </w:r>
+          <w:proofErr w:type="gramStart"/>
+          <w:r>
+            <w:rPr>
+              <w:rFonts w:ascii="Times New Roman" w:hAnsi="Times New Roman"/>
+              <w:bCs/>
+              <w:sz w:val="24"/>
+              <w:szCs w:val="24"/>
+              <w:lang w:val="id-ID"/>
+            </w:rPr>
+            <w:t xml:space="preserve">621862  </w:t>
           </w:r>
           <w:proofErr w:type="spellStart"/>
           <w:r>
@@ -3160,6 +3175,7 @@
             <w:t>Fax</w:t>
           </w:r>
           <w:proofErr w:type="spellEnd"/>
+          <w:proofErr w:type="gramEnd"/>
           <w:r>
             <w:rPr>
               <w:rFonts w:ascii="Times New Roman" w:hAnsi="Times New Roman"/>
@@ -3168,8 +3184,20 @@
               <w:szCs w:val="24"/>
               <w:lang w:val="id-ID"/>
             </w:rPr>
-            <w:t xml:space="preserve">  (0370)  622658</w:t>
+            <w:t xml:space="preserve">  (0370</w:t>
           </w:r>
+          <w:proofErr w:type="gramStart"/>
+          <w:r>
+            <w:rPr>
+              <w:rFonts w:ascii="Times New Roman" w:hAnsi="Times New Roman"/>
+              <w:bCs/>
+              <w:sz w:val="24"/>
+              <w:szCs w:val="24"/>
+              <w:lang w:val="id-ID"/>
+            </w:rPr>
+            <w:t>)  622658</w:t>
+          </w:r>
+          <w:proofErr w:type="gramEnd"/>
         </w:p>
         <w:p>
           <w:pPr>
@@ -3201,6 +3229,7 @@
             </w:rPr>
             <w:t xml:space="preserve"> </w:t>
           </w:r>
+          <w:proofErr w:type="gramStart"/>
           <w:r>
             <w:rPr>
               <w:rFonts w:ascii="Times New Roman" w:hAnsi="Times New Roman"/>
@@ -3210,6 +3239,7 @@
             </w:rPr>
             <w:t>e-mail :</w:t>
           </w:r>
+          <w:proofErr w:type="gramEnd"/>
           <w:hyperlink r:id="rId3" w:history="1">
             <w:r>
               <w:rPr>

</xml_diff>

<commit_message>
Update document signatures in DRAFT PEmasukan and DRAFT PENGAJUAN to reflect the correct title of 'Kepala Dinas' instead of 'Plt. Kepala Dinas', ensuring consistency in official documentation.
</commit_message>
<xml_diff>
--- a/public/docs/DRAFT PENGAJUAN.docx
+++ b/public/docs/DRAFT PENGAJUAN.docx
@@ -2467,23 +2467,13 @@
                 <w:lang w:val="nb-NO"/>
               </w:rPr>
             </w:pPr>
-            <w:proofErr w:type="spellStart"/>
             <w:r>
               <w:rPr>
                 <w:rFonts w:ascii="Arial Narrow" w:hAnsi="Arial Narrow" w:cs="Arial"/>
                 <w:color w:val="000000"/>
                 <w:lang w:val="id-ID"/>
               </w:rPr>
-              <w:t>Plt</w:t>
-            </w:r>
-            <w:proofErr w:type="spellEnd"/>
-            <w:r>
-              <w:rPr>
-                <w:rFonts w:ascii="Arial Narrow" w:hAnsi="Arial Narrow" w:cs="Arial"/>
-                <w:color w:val="000000"/>
-                <w:lang w:val="id-ID"/>
-              </w:rPr>
-              <w:t>. Kepala Dinas</w:t>
+              <w:t>Kepala Dinas</w:t>
             </w:r>
             <w:r>
               <w:rPr>
@@ -2684,15 +2674,7 @@
           <w:rFonts w:ascii="Arial Narrow" w:hAnsi="Arial Narrow"/>
           <w:color w:val="000000"/>
         </w:rPr>
-        <w:t xml:space="preserve">Kepada </w:t>
-      </w:r>
-      <w:proofErr w:type="gramStart"/>
-      <w:r>
-        <w:rPr>
-          <w:rFonts w:ascii="Arial Narrow" w:hAnsi="Arial Narrow"/>
-          <w:color w:val="000000"/>
-        </w:rPr>
-        <w:t xml:space="preserve">Yth </w:t>
+        <w:t xml:space="preserve">Kepada Yth </w:t>
       </w:r>
       <w:r>
         <w:rPr>
@@ -2702,7 +2684,6 @@
         </w:rPr>
         <w:t>:</w:t>
       </w:r>
-      <w:proofErr w:type="gramEnd"/>
     </w:p>
     <w:p>
       <w:pPr>
@@ -3150,18 +3131,7 @@
               <w:szCs w:val="24"/>
               <w:lang w:val="id-ID"/>
             </w:rPr>
-            <w:t xml:space="preserve">pon (0370) </w:t>
-          </w:r>
-          <w:proofErr w:type="gramStart"/>
-          <w:r>
-            <w:rPr>
-              <w:rFonts w:ascii="Times New Roman" w:hAnsi="Times New Roman"/>
-              <w:bCs/>
-              <w:sz w:val="24"/>
-              <w:szCs w:val="24"/>
-              <w:lang w:val="id-ID"/>
-            </w:rPr>
-            <w:t xml:space="preserve">621862  </w:t>
+            <w:t xml:space="preserve">pon (0370) 621862  </w:t>
           </w:r>
           <w:proofErr w:type="spellStart"/>
           <w:r>
@@ -3175,7 +3145,6 @@
             <w:t>Fax</w:t>
           </w:r>
           <w:proofErr w:type="spellEnd"/>
-          <w:proofErr w:type="gramEnd"/>
           <w:r>
             <w:rPr>
               <w:rFonts w:ascii="Times New Roman" w:hAnsi="Times New Roman"/>
@@ -3184,20 +3153,8 @@
               <w:szCs w:val="24"/>
               <w:lang w:val="id-ID"/>
             </w:rPr>
-            <w:t xml:space="preserve">  (0370</w:t>
+            <w:t xml:space="preserve">  (0370)  622658</w:t>
           </w:r>
-          <w:proofErr w:type="gramStart"/>
-          <w:r>
-            <w:rPr>
-              <w:rFonts w:ascii="Times New Roman" w:hAnsi="Times New Roman"/>
-              <w:bCs/>
-              <w:sz w:val="24"/>
-              <w:szCs w:val="24"/>
-              <w:lang w:val="id-ID"/>
-            </w:rPr>
-            <w:t>)  622658</w:t>
-          </w:r>
-          <w:proofErr w:type="gramEnd"/>
         </w:p>
         <w:p>
           <w:pPr>
@@ -3229,7 +3186,6 @@
             </w:rPr>
             <w:t xml:space="preserve"> </w:t>
           </w:r>
-          <w:proofErr w:type="gramStart"/>
           <w:r>
             <w:rPr>
               <w:rFonts w:ascii="Times New Roman" w:hAnsi="Times New Roman"/>
@@ -3239,7 +3195,6 @@
             </w:rPr>
             <w:t>e-mail :</w:t>
           </w:r>
-          <w:proofErr w:type="gramEnd"/>
           <w:hyperlink r:id="rId3" w:history="1">
             <w:r>
               <w:rPr>

</xml_diff>

<commit_message>
Enhance document templates in DokumenService by adding new placeholders for approval date and formatted location. Update DRAFT PEmasukan and DRAFT PENGAJUAN documents to reflect these changes, ensuring accurate representation of document validity and approval details.
</commit_message>
<xml_diff>
--- a/public/docs/DRAFT PENGAJUAN.docx
+++ b/public/docs/DRAFT PENGAJUAN.docx
@@ -1682,7 +1682,37 @@
                 <w:color w:val="000000"/>
                 <w:lang w:val="nb-NO"/>
               </w:rPr>
-              <w:t>$jmlhari</w:t>
+              <w:t>$</w:t>
+            </w:r>
+            <w:r>
+              <w:rPr>
+                <w:rFonts w:ascii="Arial Narrow" w:hAnsi="Arial Narrow" w:cs="Arial"/>
+                <w:b/>
+                <w:bCs/>
+                <w:color w:val="000000"/>
+                <w:lang w:val="nb-NO"/>
+              </w:rPr>
+              <w:t>{</w:t>
+            </w:r>
+            <w:r>
+              <w:rPr>
+                <w:rFonts w:ascii="Arial Narrow" w:hAnsi="Arial Narrow" w:cs="Arial"/>
+                <w:b/>
+                <w:bCs/>
+                <w:color w:val="000000"/>
+                <w:lang w:val="nb-NO"/>
+              </w:rPr>
+              <w:t>jmlhari</w:t>
+            </w:r>
+            <w:r>
+              <w:rPr>
+                <w:rFonts w:ascii="Arial Narrow" w:hAnsi="Arial Narrow" w:cs="Arial"/>
+                <w:b/>
+                <w:bCs/>
+                <w:color w:val="000000"/>
+                <w:lang w:val="nb-NO"/>
+              </w:rPr>
+              <w:t>}</w:t>
             </w:r>
             <w:r>
               <w:rPr>
@@ -2443,18 +2473,29 @@
             </w:r>
             <w:r>
               <w:rPr>
-                <w:rFonts w:ascii="Arial Narrow" w:hAnsi="Arial Narrow"/>
-                <w:lang w:val="nb-NO"/>
-              </w:rPr>
-              <w:t>12 Desember</w:t>
-            </w:r>
-            <w:r>
-              <w:rPr>
                 <w:rFonts w:ascii="Arial Narrow" w:hAnsi="Arial Narrow" w:cs="Arial"/>
                 <w:color w:val="000000"/>
                 <w:lang w:val="id-ID"/>
               </w:rPr>
-              <w:t xml:space="preserve"> 2025</w:t>
+              <w:t>${</w:t>
+            </w:r>
+            <w:proofErr w:type="spellStart"/>
+            <w:r>
+              <w:rPr>
+                <w:rFonts w:ascii="Arial Narrow" w:hAnsi="Arial Narrow" w:cs="Arial"/>
+                <w:color w:val="000000"/>
+                <w:lang w:val="id-ID"/>
+              </w:rPr>
+              <w:t>tglsetujui</w:t>
+            </w:r>
+            <w:proofErr w:type="spellEnd"/>
+            <w:r>
+              <w:rPr>
+                <w:rFonts w:ascii="Arial Narrow" w:hAnsi="Arial Narrow" w:cs="Arial"/>
+                <w:color w:val="000000"/>
+                <w:lang w:val="id-ID"/>
+              </w:rPr>
+              <w:t>}</w:t>
             </w:r>
           </w:p>
           <w:p>
@@ -2464,22 +2505,22 @@
               <w:rPr>
                 <w:rFonts w:ascii="Arial Narrow" w:hAnsi="Arial Narrow" w:cs="Arial"/>
                 <w:color w:val="000000"/>
-                <w:lang w:val="nb-NO"/>
-              </w:rPr>
-            </w:pPr>
-            <w:r>
-              <w:rPr>
-                <w:rFonts w:ascii="Arial Narrow" w:hAnsi="Arial Narrow" w:cs="Arial"/>
-                <w:color w:val="000000"/>
                 <w:lang w:val="id-ID"/>
               </w:rPr>
+            </w:pPr>
+            <w:r>
+              <w:rPr>
+                <w:rFonts w:ascii="Arial Narrow" w:hAnsi="Arial Narrow" w:cs="Arial"/>
+                <w:color w:val="000000"/>
+                <w:lang w:val="id-ID"/>
+              </w:rPr>
               <w:t>Kepala Dinas</w:t>
             </w:r>
             <w:r>
               <w:rPr>
                 <w:rFonts w:ascii="Arial Narrow" w:hAnsi="Arial Narrow" w:cs="Arial"/>
                 <w:color w:val="000000"/>
-                <w:lang w:val="nb-NO"/>
+                <w:lang w:val="id-ID"/>
               </w:rPr>
               <w:t>,</w:t>
             </w:r>
@@ -2493,7 +2534,7 @@
                 <w:b/>
                 <w:color w:val="000000"/>
                 <w:u w:val="single"/>
-                <w:lang w:val="nb-NO"/>
+                <w:lang w:val="id-ID"/>
               </w:rPr>
             </w:pPr>
           </w:p>
@@ -2505,7 +2546,7 @@
                 <w:b/>
                 <w:color w:val="000000"/>
                 <w:u w:val="single"/>
-                <w:lang w:val="nb-NO"/>
+                <w:lang w:val="id-ID"/>
               </w:rPr>
             </w:pPr>
           </w:p>
@@ -2518,7 +2559,7 @@
                 <w:b/>
                 <w:color w:val="000000"/>
                 <w:u w:val="single"/>
-                <w:lang w:val="nb-NO"/>
+                <w:lang w:val="id-ID"/>
               </w:rPr>
             </w:pPr>
           </w:p>
@@ -2531,7 +2572,7 @@
                 <w:b/>
                 <w:color w:val="000000"/>
                 <w:u w:val="single"/>
-                <w:lang w:val="nb-NO"/>
+                <w:lang w:val="id-ID"/>
               </w:rPr>
             </w:pPr>
           </w:p>
@@ -2544,7 +2585,7 @@
                 <w:b/>
                 <w:color w:val="000000"/>
                 <w:u w:val="single"/>
-                <w:lang w:val="nb-NO"/>
+                <w:lang w:val="id-ID"/>
               </w:rPr>
             </w:pPr>
           </w:p>
@@ -2557,7 +2598,7 @@
                 <w:b/>
                 <w:color w:val="000000"/>
                 <w:u w:val="single"/>
-                <w:lang w:val="nb-NO"/>
+                <w:lang w:val="id-ID"/>
               </w:rPr>
             </w:pPr>
             <w:r>
@@ -2566,9 +2607,31 @@
                 <w:b/>
                 <w:color w:val="000000"/>
                 <w:u w:val="single"/>
-                <w:lang w:val="nb-NO"/>
-              </w:rPr>
-              <w:t>${namakadis}</w:t>
+                <w:lang w:val="id-ID"/>
+              </w:rPr>
+              <w:t>${</w:t>
+            </w:r>
+            <w:proofErr w:type="spellStart"/>
+            <w:r>
+              <w:rPr>
+                <w:rFonts w:ascii="Arial Narrow" w:hAnsi="Arial Narrow" w:cs="Arial"/>
+                <w:b/>
+                <w:color w:val="000000"/>
+                <w:u w:val="single"/>
+                <w:lang w:val="id-ID"/>
+              </w:rPr>
+              <w:t>namakadis</w:t>
+            </w:r>
+            <w:proofErr w:type="spellEnd"/>
+            <w:r>
+              <w:rPr>
+                <w:rFonts w:ascii="Arial Narrow" w:hAnsi="Arial Narrow" w:cs="Arial"/>
+                <w:b/>
+                <w:color w:val="000000"/>
+                <w:u w:val="single"/>
+                <w:lang w:val="id-ID"/>
+              </w:rPr>
+              <w:t>}</w:t>
             </w:r>
           </w:p>
           <w:p>
@@ -2579,7 +2642,7 @@
                 <w:rFonts w:ascii="Arial Narrow" w:hAnsi="Arial Narrow" w:cs="Arial"/>
                 <w:bCs/>
                 <w:color w:val="000000"/>
-                <w:lang w:val="nb-NO"/>
+                <w:lang w:val="id-ID"/>
               </w:rPr>
             </w:pPr>
             <w:r>
@@ -2587,9 +2650,29 @@
                 <w:rFonts w:ascii="Arial Narrow" w:hAnsi="Arial Narrow" w:cs="Arial"/>
                 <w:bCs/>
                 <w:color w:val="000000"/>
-                <w:lang w:val="nb-NO"/>
-              </w:rPr>
-              <w:t>${golongankadis}</w:t>
+                <w:lang w:val="id-ID"/>
+              </w:rPr>
+              <w:t>${</w:t>
+            </w:r>
+            <w:proofErr w:type="spellStart"/>
+            <w:r>
+              <w:rPr>
+                <w:rFonts w:ascii="Arial Narrow" w:hAnsi="Arial Narrow" w:cs="Arial"/>
+                <w:bCs/>
+                <w:color w:val="000000"/>
+                <w:lang w:val="id-ID"/>
+              </w:rPr>
+              <w:t>golongankadis</w:t>
+            </w:r>
+            <w:proofErr w:type="spellEnd"/>
+            <w:r>
+              <w:rPr>
+                <w:rFonts w:ascii="Arial Narrow" w:hAnsi="Arial Narrow" w:cs="Arial"/>
+                <w:bCs/>
+                <w:color w:val="000000"/>
+                <w:lang w:val="id-ID"/>
+              </w:rPr>
+              <w:t>}</w:t>
             </w:r>
           </w:p>
           <w:p>
@@ -2599,6 +2682,7 @@
               <w:rPr>
                 <w:rFonts w:ascii="Arial Narrow" w:hAnsi="Arial Narrow"/>
                 <w:color w:val="000000"/>
+                <w:lang w:val="id-ID"/>
               </w:rPr>
             </w:pPr>
             <w:r>
@@ -2606,9 +2690,29 @@
                 <w:rFonts w:ascii="Arial Narrow" w:hAnsi="Arial Narrow" w:cs="Arial"/>
                 <w:bCs/>
                 <w:color w:val="000000"/>
-                <w:lang w:val="nb-NO"/>
-              </w:rPr>
-              <w:t>NIP. ${nipkadis}</w:t>
+                <w:lang w:val="id-ID"/>
+              </w:rPr>
+              <w:t>NIP. ${</w:t>
+            </w:r>
+            <w:proofErr w:type="spellStart"/>
+            <w:r>
+              <w:rPr>
+                <w:rFonts w:ascii="Arial Narrow" w:hAnsi="Arial Narrow" w:cs="Arial"/>
+                <w:bCs/>
+                <w:color w:val="000000"/>
+                <w:lang w:val="id-ID"/>
+              </w:rPr>
+              <w:t>nipkadis</w:t>
+            </w:r>
+            <w:proofErr w:type="spellEnd"/>
+            <w:r>
+              <w:rPr>
+                <w:rFonts w:ascii="Arial Narrow" w:hAnsi="Arial Narrow" w:cs="Arial"/>
+                <w:bCs/>
+                <w:color w:val="000000"/>
+                <w:lang w:val="id-ID"/>
+              </w:rPr>
+              <w:t>}</w:t>
             </w:r>
           </w:p>
         </w:tc>
@@ -2623,6 +2727,7 @@
         <w:rPr>
           <w:rFonts w:ascii="Arial Narrow" w:hAnsi="Arial Narrow" w:cs="Arial"/>
           <w:color w:val="000000"/>
+          <w:lang w:val="id-ID"/>
         </w:rPr>
       </w:pPr>
     </w:p>
@@ -2635,46 +2740,50 @@
         <w:rPr>
           <w:rFonts w:ascii="Arial Narrow" w:hAnsi="Arial Narrow"/>
           <w:color w:val="000000"/>
+          <w:lang w:val="id-ID"/>
         </w:rPr>
       </w:pPr>
-      <w:proofErr w:type="spellStart"/>
       <w:r>
         <w:rPr>
           <w:rFonts w:ascii="Arial Narrow" w:hAnsi="Arial Narrow" w:cs="Arial"/>
           <w:color w:val="000000"/>
+          <w:lang w:val="id-ID"/>
         </w:rPr>
         <w:t>Tembusan</w:t>
+      </w:r>
+      <w:r>
+        <w:rPr>
+          <w:rFonts w:ascii="Arial Narrow" w:hAnsi="Arial Narrow"/>
+          <w:color w:val="000000"/>
+          <w:lang w:val="id-ID"/>
+        </w:rPr>
+        <w:t xml:space="preserve"> disampaikan </w:t>
+      </w:r>
+      <w:r>
+        <w:rPr>
+          <w:rFonts w:ascii="Arial Narrow" w:hAnsi="Arial Narrow"/>
+          <w:color w:val="000000"/>
+          <w:lang w:val="id-ID"/>
+        </w:rPr>
+        <w:t xml:space="preserve">Kepada </w:t>
+      </w:r>
+      <w:proofErr w:type="spellStart"/>
+      <w:r>
+        <w:rPr>
+          <w:rFonts w:ascii="Arial Narrow" w:hAnsi="Arial Narrow"/>
+          <w:color w:val="000000"/>
+          <w:lang w:val="id-ID"/>
+        </w:rPr>
+        <w:t>Yth</w:t>
       </w:r>
       <w:proofErr w:type="spellEnd"/>
       <w:r>
         <w:rPr>
           <w:rFonts w:ascii="Arial Narrow" w:hAnsi="Arial Narrow"/>
           <w:color w:val="000000"/>
+          <w:lang w:val="id-ID"/>
         </w:rPr>
         <w:t xml:space="preserve"> </w:t>
-      </w:r>
-      <w:proofErr w:type="spellStart"/>
-      <w:r>
-        <w:rPr>
-          <w:rFonts w:ascii="Arial Narrow" w:hAnsi="Arial Narrow"/>
-          <w:color w:val="000000"/>
-        </w:rPr>
-        <w:t>disampaikan</w:t>
-      </w:r>
-      <w:proofErr w:type="spellEnd"/>
-      <w:r>
-        <w:rPr>
-          <w:rFonts w:ascii="Arial Narrow" w:hAnsi="Arial Narrow"/>
-          <w:color w:val="000000"/>
-        </w:rPr>
-        <w:t xml:space="preserve"> </w:t>
-      </w:r>
-      <w:r>
-        <w:rPr>
-          <w:rFonts w:ascii="Arial Narrow" w:hAnsi="Arial Narrow"/>
-          <w:color w:val="000000"/>
-        </w:rPr>
-        <w:t xml:space="preserve">Kepada Yth </w:t>
       </w:r>
       <w:r>
         <w:rPr>
@@ -2693,14 +2802,14 @@
         <w:rPr>
           <w:rFonts w:ascii="Arial Narrow" w:hAnsi="Arial Narrow"/>
           <w:color w:val="000000"/>
-          <w:lang w:val="nb-NO"/>
+          <w:lang w:val="id-ID"/>
         </w:rPr>
       </w:pPr>
       <w:r>
         <w:rPr>
           <w:rFonts w:ascii="Arial Narrow" w:hAnsi="Arial Narrow"/>
           <w:color w:val="000000"/>
-          <w:lang w:val="nb-NO"/>
+          <w:lang w:val="id-ID"/>
         </w:rPr>
         <w:t>1. Gubernur Nusa Tenggara Barat (sebagai laporan) di Mataram;</w:t>
       </w:r>
@@ -2713,51 +2822,22 @@
         <w:rPr>
           <w:rFonts w:ascii="Arial Narrow" w:hAnsi="Arial Narrow"/>
           <w:color w:val="000000"/>
+          <w:lang w:val="id-ID"/>
         </w:rPr>
       </w:pPr>
       <w:r>
         <w:rPr>
           <w:rFonts w:ascii="Arial Narrow" w:hAnsi="Arial Narrow"/>
           <w:color w:val="000000"/>
+          <w:lang w:val="id-ID"/>
         </w:rPr>
-        <w:t xml:space="preserve">2. Kepala Dinas Penanaman Modal dan </w:t>
-      </w:r>
-      <w:proofErr w:type="spellStart"/>
-      <w:r>
-        <w:rPr>
-          <w:rFonts w:ascii="Arial Narrow" w:hAnsi="Arial Narrow"/>
-          <w:color w:val="000000"/>
-        </w:rPr>
-        <w:t>Perijinan</w:t>
-      </w:r>
-      <w:proofErr w:type="spellEnd"/>
-      <w:r>
-        <w:rPr>
-          <w:rFonts w:ascii="Arial Narrow" w:hAnsi="Arial Narrow"/>
-          <w:color w:val="000000"/>
-        </w:rPr>
-        <w:t xml:space="preserve"> </w:t>
-      </w:r>
-      <w:proofErr w:type="spellStart"/>
-      <w:r>
-        <w:rPr>
-          <w:rFonts w:ascii="Arial Narrow" w:hAnsi="Arial Narrow"/>
-          <w:color w:val="000000"/>
-        </w:rPr>
-        <w:t>Terpadu</w:t>
-      </w:r>
-      <w:proofErr w:type="spellEnd"/>
-      <w:r>
-        <w:rPr>
-          <w:rFonts w:ascii="Arial Narrow" w:hAnsi="Arial Narrow"/>
-          <w:color w:val="000000"/>
-        </w:rPr>
-        <w:t xml:space="preserve"> Satu Pintu Provinsi NTB di Mataram</w:t>
+        <w:t>2. Kepala Dinas Penanaman Modal dan Perijinan Terpadu Satu Pintu Provinsi NTB di Mataram</w:t>
       </w:r>
       <w:r>
         <w:rPr>
           <w:rFonts w:ascii="Arial Narrow" w:hAnsi="Arial Narrow"/>
           <w:color w:val="000000"/>
+          <w:lang w:val="id-ID"/>
         </w:rPr>
         <w:t>.</w:t>
       </w:r>
@@ -2771,6 +2851,7 @@
         <w:rPr>
           <w:rFonts w:ascii="Arial Narrow" w:hAnsi="Arial Narrow"/>
           <w:color w:val="000000"/>
+          <w:lang w:val="id-ID"/>
         </w:rPr>
       </w:pPr>
     </w:p>

</xml_diff>

<commit_message>
Update DRAFT PEmasukan and DRAFT PENGAJUAN documents to remove redundant text in validity recommendation, simplifying the representation of document validity duration.
</commit_message>
<xml_diff>
--- a/public/docs/DRAFT PENGAJUAN.docx
+++ b/public/docs/DRAFT PENGAJUAN.docx
@@ -1672,7 +1672,7 @@
                 <w:color w:val="000000"/>
                 <w:lang w:val="nb-NO"/>
               </w:rPr>
-              <w:t>(</w:t>
+              <w:t>$</w:t>
             </w:r>
             <w:r>
               <w:rPr>
@@ -1682,7 +1682,7 @@
                 <w:color w:val="000000"/>
                 <w:lang w:val="nb-NO"/>
               </w:rPr>
-              <w:t>$</w:t>
+              <w:t>{</w:t>
             </w:r>
             <w:r>
               <w:rPr>
@@ -1692,7 +1692,7 @@
                 <w:color w:val="000000"/>
                 <w:lang w:val="nb-NO"/>
               </w:rPr>
-              <w:t>{</w:t>
+              <w:t>jmlhari</w:t>
             </w:r>
             <w:r>
               <w:rPr>
@@ -1702,27 +1702,7 @@
                 <w:color w:val="000000"/>
                 <w:lang w:val="nb-NO"/>
               </w:rPr>
-              <w:t>jmlhari</w:t>
-            </w:r>
-            <w:r>
-              <w:rPr>
-                <w:rFonts w:ascii="Arial Narrow" w:hAnsi="Arial Narrow" w:cs="Arial"/>
-                <w:b/>
-                <w:bCs/>
-                <w:color w:val="000000"/>
-                <w:lang w:val="nb-NO"/>
-              </w:rPr>
               <w:t>}</w:t>
-            </w:r>
-            <w:r>
-              <w:rPr>
-                <w:rFonts w:ascii="Arial Narrow" w:hAnsi="Arial Narrow" w:cs="Arial"/>
-                <w:b/>
-                <w:bCs/>
-                <w:color w:val="000000"/>
-                <w:lang w:val="nb-NO"/>
-              </w:rPr>
-              <w:t xml:space="preserve"> hari sejak di terbitkan)</w:t>
             </w:r>
           </w:p>
         </w:tc>

</xml_diff>